<commit_message>
Added sample documents and modified the front-end
</commit_message>
<xml_diff>
--- a/Templates/NSU_Thesis_Template.docx
+++ b/Templates/NSU_Thesis_Template.docx
@@ -915,13 +915,15 @@
                                 <v:rect id="_x0000_i1032" style="width:293.35pt;height:1.5pt" o:hrpct="650" o:hralign="right" o:hrstd="t" o:hr="t" fillcolor="#a0a0a0" stroked="f"/>
                               </w:pict>
                             </w:r>
+                            <w:bookmarkStart w:id="7" w:name="_Hlk90735791"/>
                             <w:r>
                               <w:rPr>
                                 <w:b/>
                                 <w:bCs/>
                               </w:rPr>
-                              <w:t>Dr. Md Shahriar Karim</w:t>
+                              <w:t>Supervisor’s Name</w:t>
                             </w:r>
+                            <w:bookmarkEnd w:id="7"/>
                             <w:r>
                               <w:br/>
                               <w:t>Assistant Professor</w:t>
@@ -965,7 +967,7 @@
                 <v:stroke joinstyle="miter"/>
                 <v:path gradientshapeok="t" o:connecttype="rect"/>
               </v:shapetype>
-              <v:shape id="Text Box 1" o:spid="_x0000_s1026" type="#_x0000_t202" style="position:absolute;left:0;text-align:left;margin-left:248.05pt;margin-top:.75pt;width:299.25pt;height:116.25pt;z-index:251677696;visibility:visible;mso-wrap-style:square;mso-width-percent:0;mso-height-percent:0;mso-wrap-distance-left:9pt;mso-wrap-distance-top:0;mso-wrap-distance-right:9pt;mso-wrap-distance-bottom:0;mso-position-horizontal:right;mso-position-horizontal-relative:margin;mso-position-vertical:absolute;mso-position-vertical-relative:text;mso-width-percent:0;mso-height-percent:0;mso-width-relative:margin;mso-height-relative:margin;v-text-anchor:top" o:gfxdata="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" fillcolor="white [3201]" stroked="f" strokeweight=".5pt">
+              <v:shape id="Text Box 1" o:spid="_x0000_s1026" type="#_x0000_t202" style="position:absolute;left:0;text-align:left;margin-left:248.05pt;margin-top:.75pt;width:299.25pt;height:116.25pt;z-index:251677696;visibility:visible;mso-wrap-style:square;mso-width-percent:0;mso-height-percent:0;mso-wrap-distance-left:9pt;mso-wrap-distance-top:0;mso-wrap-distance-right:9pt;mso-wrap-distance-bottom:0;mso-position-horizontal:right;mso-position-horizontal-relative:margin;mso-position-vertical:absolute;mso-position-vertical-relative:text;mso-width-percent:0;mso-height-percent:0;mso-width-relative:margin;mso-height-relative:margin;v-text-anchor:top" o:gfxdata="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" fillcolor="white [3201]" stroked="f" strokeweight=".5pt">
                 <v:textbox>
                   <w:txbxContent>
                     <w:p>
@@ -981,13 +983,15 @@
                           <v:rect id="_x0000_i1032" style="width:293.35pt;height:1.5pt" o:hrpct="650" o:hralign="right" o:hrstd="t" o:hr="t" fillcolor="#a0a0a0" stroked="f"/>
                         </w:pict>
                       </w:r>
+                      <w:bookmarkStart w:id="8" w:name="_Hlk90735791"/>
                       <w:r>
                         <w:rPr>
                           <w:b/>
                           <w:bCs/>
                         </w:rPr>
-                        <w:t>Dr. Md Shahriar Karim</w:t>
+                        <w:t>Supervisor’s Name</w:t>
                       </w:r>
+                      <w:bookmarkEnd w:id="8"/>
                       <w:r>
                         <w:br/>
                         <w:t>Assistant Professor</w:t>
@@ -1149,14 +1153,14 @@
                                 <w:b/>
                                 <w:bCs/>
                               </w:rPr>
-                              <w:t xml:space="preserve">Dr. Mohammad </w:t>
+                              <w:t xml:space="preserve"> </w:t>
                             </w:r>
                             <w:r>
                               <w:rPr>
                                 <w:b/>
                                 <w:bCs/>
                               </w:rPr>
-                              <w:t>Rezaul Bari</w:t>
+                              <w:t>Supervisor’s Name</w:t>
                             </w:r>
                             <w:r>
                               <w:br/>
@@ -1199,7 +1203,7 @@
           </mc:Choice>
           <mc:Fallback>
             <w:pict>
-              <v:shape w14:anchorId="2EAA5544" id="Text Box 5" o:spid="_x0000_s1027" type="#_x0000_t202" style="position:absolute;left:0;text-align:left;margin-left:248.05pt;margin-top:.75pt;width:299.25pt;height:111.75pt;z-index:251678720;visibility:visible;mso-wrap-style:square;mso-width-percent:0;mso-height-percent:0;mso-wrap-distance-left:9pt;mso-wrap-distance-top:0;mso-wrap-distance-right:9pt;mso-wrap-distance-bottom:0;mso-position-horizontal:right;mso-position-horizontal-relative:margin;mso-position-vertical:absolute;mso-position-vertical-relative:text;mso-width-percent:0;mso-height-percent:0;mso-width-relative:margin;mso-height-relative:margin;v-text-anchor:top" o:gfxdata="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" fillcolor="white [3201]" stroked="f" strokeweight=".5pt">
+              <v:shape w14:anchorId="2EAA5544" id="Text Box 5" o:spid="_x0000_s1027" type="#_x0000_t202" style="position:absolute;left:0;text-align:left;margin-left:248.05pt;margin-top:.75pt;width:299.25pt;height:111.75pt;z-index:251678720;visibility:visible;mso-wrap-style:square;mso-width-percent:0;mso-height-percent:0;mso-wrap-distance-left:9pt;mso-wrap-distance-top:0;mso-wrap-distance-right:9pt;mso-wrap-distance-bottom:0;mso-position-horizontal:right;mso-position-horizontal-relative:margin;mso-position-vertical:absolute;mso-position-vertical-relative:text;mso-width-percent:0;mso-height-percent:0;mso-width-relative:margin;mso-height-relative:margin;v-text-anchor:top" o:gfxdata="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" fillcolor="white [3201]" stroked="f" strokeweight=".5pt">
                 <v:textbox>
                   <w:txbxContent>
                     <w:p>
@@ -1220,14 +1224,14 @@
                           <w:b/>
                           <w:bCs/>
                         </w:rPr>
-                        <w:t xml:space="preserve">Dr. Mohammad </w:t>
+                        <w:t xml:space="preserve"> </w:t>
                       </w:r>
                       <w:r>
                         <w:rPr>
                           <w:b/>
                           <w:bCs/>
                         </w:rPr>
-                        <w:t>Rezaul Bari</w:t>
+                        <w:t>Supervisor’s Name</w:t>
                       </w:r>
                       <w:r>
                         <w:br/>
@@ -1305,12 +1309,12 @@
       <w:pPr>
         <w:pStyle w:val="Heading0"/>
       </w:pPr>
-      <w:bookmarkStart w:id="7" w:name="_Toc81227678"/>
+      <w:bookmarkStart w:id="9" w:name="_Toc81227678"/>
       <w:r>
         <w:lastRenderedPageBreak/>
         <w:t>Abstract</w:t>
       </w:r>
-      <w:bookmarkEnd w:id="7"/>
+      <w:bookmarkEnd w:id="9"/>
     </w:p>
     <w:p>
       <w:pPr>
@@ -1324,7 +1328,7 @@
       <w:pPr>
         <w:pStyle w:val="Heading0"/>
       </w:pPr>
-      <w:bookmarkStart w:id="8" w:name="_Toc81227679"/>
+      <w:bookmarkStart w:id="10" w:name="_Toc81227679"/>
       <w:r>
         <w:lastRenderedPageBreak/>
         <w:t>Content</w:t>
@@ -1332,7 +1336,7 @@
       <w:r>
         <w:t>s</w:t>
       </w:r>
-      <w:bookmarkEnd w:id="8"/>
+      <w:bookmarkEnd w:id="10"/>
     </w:p>
     <w:p>
       <w:pPr>
@@ -3097,12 +3101,12 @@
       <w:pPr>
         <w:pStyle w:val="Heading0"/>
       </w:pPr>
-      <w:bookmarkStart w:id="9" w:name="_Toc81227680"/>
+      <w:bookmarkStart w:id="11" w:name="_Toc81227680"/>
       <w:r>
         <w:lastRenderedPageBreak/>
         <w:t>List of Tables</w:t>
       </w:r>
-      <w:bookmarkEnd w:id="9"/>
+      <w:bookmarkEnd w:id="11"/>
     </w:p>
     <w:p>
       <w:pPr>
@@ -3206,12 +3210,12 @@
       <w:pPr>
         <w:pStyle w:val="Heading0"/>
       </w:pPr>
-      <w:bookmarkStart w:id="10" w:name="_Toc81227681"/>
+      <w:bookmarkStart w:id="12" w:name="_Toc81227681"/>
       <w:r>
         <w:lastRenderedPageBreak/>
         <w:t>List of Illustrations</w:t>
       </w:r>
-      <w:bookmarkEnd w:id="10"/>
+      <w:bookmarkEnd w:id="12"/>
     </w:p>
     <w:p>
       <w:pPr>
@@ -3480,14 +3484,14 @@
       <w:pPr>
         <w:pStyle w:val="Heading0"/>
       </w:pPr>
-      <w:bookmarkStart w:id="11" w:name="_Toc33394833"/>
-      <w:bookmarkStart w:id="12" w:name="_Toc81227682"/>
+      <w:bookmarkStart w:id="13" w:name="_Toc33394833"/>
+      <w:bookmarkStart w:id="14" w:name="_Toc81227682"/>
       <w:r>
         <w:lastRenderedPageBreak/>
         <w:t>Acknowledgements</w:t>
       </w:r>
-      <w:bookmarkEnd w:id="11"/>
-      <w:bookmarkEnd w:id="12"/>
+      <w:bookmarkEnd w:id="13"/>
+      <w:bookmarkEnd w:id="14"/>
     </w:p>
     <w:p>
       <w:pPr>
@@ -3502,14 +3506,14 @@
       <w:pPr>
         <w:pStyle w:val="Heading0"/>
       </w:pPr>
-      <w:bookmarkStart w:id="13" w:name="_Toc33394834"/>
-      <w:bookmarkStart w:id="14" w:name="_Toc81227683"/>
+      <w:bookmarkStart w:id="15" w:name="_Toc33394834"/>
+      <w:bookmarkStart w:id="16" w:name="_Toc81227683"/>
       <w:r>
         <w:lastRenderedPageBreak/>
         <w:t>List of Acronyms</w:t>
       </w:r>
-      <w:bookmarkEnd w:id="13"/>
-      <w:bookmarkEnd w:id="14"/>
+      <w:bookmarkEnd w:id="15"/>
+      <w:bookmarkEnd w:id="16"/>
     </w:p>
     <w:p>
       <w:pPr>
@@ -3524,14 +3528,14 @@
       <w:pPr>
         <w:pStyle w:val="Heading0"/>
       </w:pPr>
-      <w:bookmarkStart w:id="15" w:name="_Toc33394835"/>
-      <w:bookmarkStart w:id="16" w:name="_Toc81227684"/>
+      <w:bookmarkStart w:id="17" w:name="_Toc33394835"/>
+      <w:bookmarkStart w:id="18" w:name="_Toc81227684"/>
       <w:r>
         <w:lastRenderedPageBreak/>
         <w:t>Glossary</w:t>
       </w:r>
-      <w:bookmarkEnd w:id="15"/>
-      <w:bookmarkEnd w:id="16"/>
+      <w:bookmarkEnd w:id="17"/>
+      <w:bookmarkEnd w:id="18"/>
       <w:r>
         <w:br w:type="page"/>
       </w:r>
@@ -3555,26 +3559,26 @@
       <w:pPr>
         <w:pStyle w:val="Heading1"/>
       </w:pPr>
-      <w:bookmarkStart w:id="17" w:name="_Toc33394836"/>
-      <w:bookmarkStart w:id="18" w:name="_Toc81227685"/>
+      <w:bookmarkStart w:id="19" w:name="_Toc33394836"/>
+      <w:bookmarkStart w:id="20" w:name="_Toc81227685"/>
       <w:r>
         <w:lastRenderedPageBreak/>
         <w:t>The Solar System</w:t>
       </w:r>
-      <w:bookmarkEnd w:id="17"/>
-      <w:bookmarkEnd w:id="18"/>
-    </w:p>
-    <w:p>
-      <w:pPr>
-        <w:pStyle w:val="Heading2"/>
-      </w:pPr>
-      <w:bookmarkStart w:id="19" w:name="_Toc33394837"/>
-      <w:bookmarkStart w:id="20" w:name="_Toc81227686"/>
-      <w:r>
-        <w:t>Introduction</w:t>
-      </w:r>
       <w:bookmarkEnd w:id="19"/>
       <w:bookmarkEnd w:id="20"/>
+    </w:p>
+    <w:p>
+      <w:pPr>
+        <w:pStyle w:val="Heading2"/>
+      </w:pPr>
+      <w:bookmarkStart w:id="21" w:name="_Toc33394837"/>
+      <w:bookmarkStart w:id="22" w:name="_Toc81227686"/>
+      <w:r>
+        <w:t>Introduction</w:t>
+      </w:r>
+      <w:bookmarkEnd w:id="21"/>
+      <w:bookmarkEnd w:id="22"/>
     </w:p>
     <w:p>
       <w:pPr>
@@ -3710,11 +3714,10 @@
     <w:p>
       <w:pPr>
         <w:pStyle w:val="Caption"/>
-        <w:jc w:val="center"/>
-      </w:pPr>
-      <w:bookmarkStart w:id="21" w:name="_Toc32081675"/>
-      <w:bookmarkStart w:id="22" w:name="_Toc32086137"/>
-      <w:bookmarkStart w:id="23" w:name="_Toc81226955"/>
+      </w:pPr>
+      <w:bookmarkStart w:id="23" w:name="_Toc32081675"/>
+      <w:bookmarkStart w:id="24" w:name="_Toc32086137"/>
+      <w:bookmarkStart w:id="25" w:name="_Toc81226955"/>
       <w:r>
         <w:t xml:space="preserve">Figure </w:t>
       </w:r>
@@ -3740,9 +3743,9 @@
       <w:r>
         <w:t xml:space="preserve"> The Solar System</w:t>
       </w:r>
-      <w:bookmarkEnd w:id="21"/>
-      <w:bookmarkEnd w:id="22"/>
       <w:bookmarkEnd w:id="23"/>
+      <w:bookmarkEnd w:id="24"/>
+      <w:bookmarkEnd w:id="25"/>
     </w:p>
     <w:p>
       <w:pPr>
@@ -3762,14 +3765,14 @@
       <w:pPr>
         <w:pStyle w:val="Heading2"/>
       </w:pPr>
-      <w:bookmarkStart w:id="24" w:name="_Toc33394838"/>
-      <w:bookmarkStart w:id="25" w:name="_Toc81227687"/>
+      <w:bookmarkStart w:id="26" w:name="_Toc33394838"/>
+      <w:bookmarkStart w:id="27" w:name="_Toc81227687"/>
       <w:r>
         <w:lastRenderedPageBreak/>
         <w:t>Discovery and exploration</w:t>
       </w:r>
-      <w:bookmarkEnd w:id="24"/>
-      <w:bookmarkEnd w:id="25"/>
+      <w:bookmarkEnd w:id="26"/>
+      <w:bookmarkEnd w:id="27"/>
     </w:p>
     <w:p>
       <w:pPr>
@@ -3871,11 +3874,10 @@
     <w:p>
       <w:pPr>
         <w:pStyle w:val="Caption"/>
-        <w:jc w:val="center"/>
-      </w:pPr>
-      <w:bookmarkStart w:id="26" w:name="_Toc32081676"/>
-      <w:bookmarkStart w:id="27" w:name="_Toc32086138"/>
-      <w:bookmarkStart w:id="28" w:name="_Toc81226956"/>
+      </w:pPr>
+      <w:bookmarkStart w:id="28" w:name="_Toc32081676"/>
+      <w:bookmarkStart w:id="29" w:name="_Toc32086138"/>
+      <w:bookmarkStart w:id="30" w:name="_Toc81226956"/>
       <w:r>
         <w:t xml:space="preserve">Figure </w:t>
       </w:r>
@@ -3901,9 +3903,9 @@
       <w:r>
         <w:t xml:space="preserve"> Overview of the Solar System</w:t>
       </w:r>
-      <w:bookmarkEnd w:id="26"/>
-      <w:bookmarkEnd w:id="27"/>
       <w:bookmarkEnd w:id="28"/>
+      <w:bookmarkEnd w:id="29"/>
+      <w:bookmarkEnd w:id="30"/>
     </w:p>
     <w:p>
       <w:pPr>
@@ -3923,14 +3925,14 @@
       <w:pPr>
         <w:pStyle w:val="Heading2"/>
       </w:pPr>
-      <w:bookmarkStart w:id="29" w:name="_Toc33394839"/>
-      <w:bookmarkStart w:id="30" w:name="_Toc81227688"/>
+      <w:bookmarkStart w:id="31" w:name="_Toc33394839"/>
+      <w:bookmarkStart w:id="32" w:name="_Toc81227688"/>
       <w:r>
         <w:lastRenderedPageBreak/>
         <w:t>Structure and composition</w:t>
       </w:r>
-      <w:bookmarkEnd w:id="29"/>
-      <w:bookmarkEnd w:id="30"/>
+      <w:bookmarkEnd w:id="31"/>
+      <w:bookmarkEnd w:id="32"/>
     </w:p>
     <w:p>
       <w:pPr>
@@ -3992,14 +3994,14 @@
       <w:pPr>
         <w:pStyle w:val="Heading2"/>
       </w:pPr>
-      <w:bookmarkStart w:id="31" w:name="_Toc33394840"/>
-      <w:bookmarkStart w:id="32" w:name="_Toc81227689"/>
+      <w:bookmarkStart w:id="33" w:name="_Toc33394840"/>
+      <w:bookmarkStart w:id="34" w:name="_Toc81227689"/>
       <w:r>
         <w:lastRenderedPageBreak/>
         <w:t>Formation and evolution</w:t>
       </w:r>
-      <w:bookmarkEnd w:id="31"/>
-      <w:bookmarkEnd w:id="32"/>
+      <w:bookmarkEnd w:id="33"/>
+      <w:bookmarkEnd w:id="34"/>
     </w:p>
     <w:p>
       <w:pPr>
@@ -4048,14 +4050,14 @@
       <w:pPr>
         <w:pStyle w:val="Heading2"/>
       </w:pPr>
-      <w:bookmarkStart w:id="33" w:name="_Toc33394841"/>
-      <w:bookmarkStart w:id="34" w:name="_Toc81227690"/>
+      <w:bookmarkStart w:id="35" w:name="_Toc33394841"/>
+      <w:bookmarkStart w:id="36" w:name="_Toc81227690"/>
       <w:r>
         <w:lastRenderedPageBreak/>
         <w:t>Solar System Data</w:t>
       </w:r>
-      <w:bookmarkEnd w:id="33"/>
-      <w:bookmarkEnd w:id="34"/>
+      <w:bookmarkEnd w:id="35"/>
+      <w:bookmarkEnd w:id="36"/>
     </w:p>
     <w:tbl>
       <w:tblPr>
@@ -8788,11 +8790,10 @@
     <w:p>
       <w:pPr>
         <w:pStyle w:val="Caption"/>
-        <w:jc w:val="center"/>
-      </w:pPr>
-      <w:bookmarkStart w:id="35" w:name="_Toc32084228"/>
-      <w:bookmarkStart w:id="36" w:name="_Toc32086124"/>
-      <w:bookmarkStart w:id="37" w:name="_Toc81226954"/>
+      </w:pPr>
+      <w:bookmarkStart w:id="37" w:name="_Toc32084228"/>
+      <w:bookmarkStart w:id="38" w:name="_Toc32086124"/>
+      <w:bookmarkStart w:id="39" w:name="_Toc81226954"/>
       <w:r>
         <w:t xml:space="preserve">Table </w:t>
       </w:r>
@@ -8840,9 +8841,9 @@
           </w:r>
         </w:sdtContent>
       </w:sdt>
-      <w:bookmarkEnd w:id="35"/>
-      <w:bookmarkEnd w:id="36"/>
       <w:bookmarkEnd w:id="37"/>
+      <w:bookmarkEnd w:id="38"/>
+      <w:bookmarkEnd w:id="39"/>
     </w:p>
     <w:p>
       <w:r>
@@ -8853,26 +8854,26 @@
       <w:pPr>
         <w:pStyle w:val="Heading1"/>
       </w:pPr>
-      <w:bookmarkStart w:id="38" w:name="_Toc33394842"/>
-      <w:bookmarkStart w:id="39" w:name="_Toc81227691"/>
+      <w:bookmarkStart w:id="40" w:name="_Toc33394842"/>
+      <w:bookmarkStart w:id="41" w:name="_Toc81227691"/>
       <w:r>
         <w:lastRenderedPageBreak/>
         <w:t>The Earth</w:t>
       </w:r>
-      <w:bookmarkEnd w:id="38"/>
-      <w:bookmarkEnd w:id="39"/>
-    </w:p>
-    <w:p>
-      <w:pPr>
-        <w:pStyle w:val="Heading2"/>
-      </w:pPr>
-      <w:bookmarkStart w:id="40" w:name="_Toc33394843"/>
-      <w:bookmarkStart w:id="41" w:name="_Toc81227692"/>
-      <w:r>
-        <w:t>Introduction</w:t>
-      </w:r>
       <w:bookmarkEnd w:id="40"/>
       <w:bookmarkEnd w:id="41"/>
+    </w:p>
+    <w:p>
+      <w:pPr>
+        <w:pStyle w:val="Heading2"/>
+      </w:pPr>
+      <w:bookmarkStart w:id="42" w:name="_Toc33394843"/>
+      <w:bookmarkStart w:id="43" w:name="_Toc81227692"/>
+      <w:r>
+        <w:t>Introduction</w:t>
+      </w:r>
+      <w:bookmarkEnd w:id="42"/>
+      <w:bookmarkEnd w:id="43"/>
     </w:p>
     <w:p>
       <w:pPr>
@@ -9038,11 +9039,10 @@
     <w:p>
       <w:pPr>
         <w:pStyle w:val="Caption"/>
-        <w:jc w:val="center"/>
-      </w:pPr>
-      <w:bookmarkStart w:id="42" w:name="_Toc32081677"/>
-      <w:bookmarkStart w:id="43" w:name="_Toc32086139"/>
-      <w:bookmarkStart w:id="44" w:name="_Toc81226957"/>
+      </w:pPr>
+      <w:bookmarkStart w:id="44" w:name="_Toc32081677"/>
+      <w:bookmarkStart w:id="45" w:name="_Toc32086139"/>
+      <w:bookmarkStart w:id="46" w:name="_Toc81226957"/>
       <w:r>
         <w:t xml:space="preserve">Figure </w:t>
       </w:r>
@@ -9068,9 +9068,9 @@
       <w:r>
         <w:t xml:space="preserve"> The Earth</w:t>
       </w:r>
-      <w:bookmarkEnd w:id="42"/>
-      <w:bookmarkEnd w:id="43"/>
       <w:bookmarkEnd w:id="44"/>
+      <w:bookmarkEnd w:id="45"/>
+      <w:bookmarkEnd w:id="46"/>
     </w:p>
     <w:p>
       <w:pPr>
@@ -9095,26 +9095,26 @@
       <w:pPr>
         <w:pStyle w:val="Heading2"/>
       </w:pPr>
-      <w:bookmarkStart w:id="45" w:name="_Toc33394844"/>
-      <w:bookmarkStart w:id="46" w:name="_Toc81227693"/>
+      <w:bookmarkStart w:id="47" w:name="_Toc33394844"/>
+      <w:bookmarkStart w:id="48" w:name="_Toc81227693"/>
       <w:r>
         <w:lastRenderedPageBreak/>
         <w:t>Chronology</w:t>
       </w:r>
-      <w:bookmarkEnd w:id="45"/>
-      <w:bookmarkEnd w:id="46"/>
-    </w:p>
-    <w:p>
-      <w:pPr>
-        <w:pStyle w:val="Heading3"/>
-      </w:pPr>
-      <w:bookmarkStart w:id="47" w:name="_Toc33394845"/>
-      <w:bookmarkStart w:id="48" w:name="_Toc81227694"/>
-      <w:r>
-        <w:t>Formation</w:t>
-      </w:r>
       <w:bookmarkEnd w:id="47"/>
       <w:bookmarkEnd w:id="48"/>
+    </w:p>
+    <w:p>
+      <w:pPr>
+        <w:pStyle w:val="Heading3"/>
+      </w:pPr>
+      <w:bookmarkStart w:id="49" w:name="_Toc33394845"/>
+      <w:bookmarkStart w:id="50" w:name="_Toc81227694"/>
+      <w:r>
+        <w:t>Formation</w:t>
+      </w:r>
+      <w:bookmarkEnd w:id="49"/>
+      <w:bookmarkEnd w:id="50"/>
     </w:p>
     <w:p>
       <w:pPr>
@@ -9220,6 +9220,7 @@
                 <w:showingPlcHdr/>
                 <w:equation/>
               </w:sdtPr>
+              <w:sdtEndPr/>
               <w:sdtContent>
                 <m:oMathPara>
                   <m:oMath>
@@ -9246,7 +9247,6 @@
           <w:p>
             <w:pPr>
               <w:pStyle w:val="Caption"/>
-              <w:jc w:val="center"/>
             </w:pPr>
             <w:fldSimple w:instr=" STYLEREF 1 \s ">
               <w:r>
@@ -9319,6 +9319,7 @@
                 <w:showingPlcHdr/>
                 <w:equation/>
               </w:sdtPr>
+              <w:sdtEndPr/>
               <w:sdtContent>
                 <m:oMathPara>
                   <m:oMath>
@@ -9345,7 +9346,6 @@
           <w:p>
             <w:pPr>
               <w:pStyle w:val="Caption"/>
-              <w:jc w:val="center"/>
             </w:pPr>
             <w:fldSimple w:instr=" STYLEREF 1 \s ">
               <w:r>
@@ -9379,13 +9379,13 @@
       <w:pPr>
         <w:pStyle w:val="Heading3"/>
       </w:pPr>
-      <w:bookmarkStart w:id="49" w:name="_Toc33394846"/>
-      <w:bookmarkStart w:id="50" w:name="_Toc81227695"/>
+      <w:bookmarkStart w:id="51" w:name="_Toc33394846"/>
+      <w:bookmarkStart w:id="52" w:name="_Toc81227695"/>
       <w:r>
         <w:t>Geological history</w:t>
       </w:r>
-      <w:bookmarkEnd w:id="49"/>
-      <w:bookmarkEnd w:id="50"/>
+      <w:bookmarkEnd w:id="51"/>
+      <w:bookmarkEnd w:id="52"/>
     </w:p>
     <w:p>
       <w:pPr>
@@ -9458,8 +9458,8 @@
         <w:br w:type="page"/>
       </w:r>
     </w:p>
-    <w:bookmarkStart w:id="51" w:name="_Toc33394847" w:displacedByCustomXml="next"/>
-    <w:bookmarkStart w:id="52" w:name="_Toc81227696" w:displacedByCustomXml="next"/>
+    <w:bookmarkStart w:id="53" w:name="_Toc33394847" w:displacedByCustomXml="next"/>
+    <w:bookmarkStart w:id="54" w:name="_Toc81227696" w:displacedByCustomXml="next"/>
     <w:sdt>
       <w:sdtPr>
         <w:rPr>
@@ -9484,8 +9484,8 @@
           <w:r>
             <w:t>References</w:t>
           </w:r>
-          <w:bookmarkEnd w:id="52"/>
-          <w:bookmarkEnd w:id="51"/>
+          <w:bookmarkEnd w:id="54"/>
+          <w:bookmarkEnd w:id="53"/>
         </w:p>
         <w:sdt>
           <w:sdtPr>
@@ -12252,9 +12252,10 @@
     <w:uiPriority w:val="35"/>
     <w:unhideWhenUsed/>
     <w:qFormat/>
-    <w:rsid w:val="00271F76"/>
+    <w:rsid w:val="00E75444"/>
     <w:pPr>
       <w:spacing w:after="200" w:line="240" w:lineRule="auto"/>
+      <w:jc w:val="center"/>
     </w:pPr>
     <w:rPr>
       <w:i/>
@@ -12755,8 +12756,11 @@
   </w:compat>
   <w:rsids>
     <w:rsidRoot w:val="00853FBB"/>
+    <w:rsid w:val="0037701C"/>
     <w:rsid w:val="00853FBB"/>
+    <w:rsid w:val="0088637C"/>
     <w:rsid w:val="009627C8"/>
+    <w:rsid w:val="00F43F63"/>
   </w:rsids>
   <m:mathPr>
     <m:mathFont m:val="Cambria Math"/>
@@ -13215,18 +13219,6 @@
       <w:color w:val="808080"/>
     </w:rPr>
   </w:style>
-  <w:style w:type="paragraph" w:customStyle="1" w:styleId="1AC848A50F5B4C9D841950A03A65A69A">
-    <w:name w:val="1AC848A50F5B4C9D841950A03A65A69A"/>
-    <w:rsid w:val="00853FBB"/>
-  </w:style>
-  <w:style w:type="paragraph" w:customStyle="1" w:styleId="CEDD504D2E204B8EB60C461EAB39C859">
-    <w:name w:val="CEDD504D2E204B8EB60C461EAB39C859"/>
-    <w:rsid w:val="00853FBB"/>
-  </w:style>
-  <w:style w:type="paragraph" w:customStyle="1" w:styleId="089BB56B418A4AAE9D0AD8AAB4D10443">
-    <w:name w:val="089BB56B418A4AAE9D0AD8AAB4D10443"/>
-    <w:rsid w:val="00853FBB"/>
-  </w:style>
   <w:style w:type="paragraph" w:customStyle="1" w:styleId="2A53580E5D044748A4F08EFF5ECB3FD3">
     <w:name w:val="2A53580E5D044748A4F08EFF5ECB3FD3"/>
     <w:rsid w:val="00853FBB"/>

</xml_diff>